<commit_message>
Se agregaron versione nuevas de minutas
</commit_message>
<xml_diff>
--- a/Producto/Minutas/APPMOSP_MIN_v4.0.docx
+++ b/Producto/Minutas/APPMOSP_MIN_v4.0.docx
@@ -23,7 +23,16 @@
         <w:t xml:space="preserve">Siendo las </w:t>
       </w:r>
       <w:r>
-        <w:t>6:00 horas de la tarde del día 4 de Marzo</w:t>
+        <w:t>18</w:t>
+      </w:r>
+      <w:r>
+        <w:t>:00 horas de la tarde del día 15</w:t>
+      </w:r>
+      <w:r>
+        <w:t xml:space="preserve"> de </w:t>
+      </w:r>
+      <w:r>
+        <w:t>Febrero</w:t>
       </w:r>
       <w:r>
         <w:t xml:space="preserve"> del 2019 reunidos en la máxima casa de estudios la universidad tecnológica de la selva reunidos </w:t>
@@ -82,7 +91,22 @@
         </w:numPr>
       </w:pPr>
       <w:r>
-        <w:t>Diseño de base de datos y prototipo de la aplicación.</w:t>
+        <w:t xml:space="preserve">Presentación </w:t>
+      </w:r>
+      <w:r>
+        <w:t>de base de datos y prototipo de la aplicación.</w:t>
+      </w:r>
+    </w:p>
+    <w:p>
+      <w:pPr>
+        <w:pStyle w:val="Prrafodelista"/>
+        <w:numPr>
+          <w:ilvl w:val="0"/>
+          <w:numId w:val="29"/>
+        </w:numPr>
+      </w:pPr>
+      <w:r>
+        <w:t>Observaciones</w:t>
       </w:r>
     </w:p>
     <w:p>
@@ -144,19 +168,16 @@
           <w:b/>
           <w:szCs w:val="24"/>
         </w:rPr>
-        <w:t>Diseño de base de datos y prototipo de la aplicación</w:t>
-      </w:r>
-    </w:p>
-    <w:p>
-      <w:pPr>
-        <w:pStyle w:val="Sinespaciado"/>
-        <w:spacing w:line="360" w:lineRule="auto"/>
+        <w:t>Presentación</w:t>
+      </w:r>
+      <w:r>
         <w:rPr>
           <w:rFonts w:cs="Arial"/>
           <w:b/>
           <w:szCs w:val="24"/>
         </w:rPr>
-      </w:pPr>
+        <w:t xml:space="preserve"> de base de datos y prototipo de la aplicación</w:t>
+      </w:r>
     </w:p>
     <w:p>
       <w:pPr>
@@ -164,22 +185,26 @@
         <w:spacing w:line="360" w:lineRule="auto"/>
         <w:rPr>
           <w:rFonts w:cs="Arial"/>
+          <w:b/>
           <w:szCs w:val="24"/>
         </w:rPr>
       </w:pPr>
-      <w:r>
+    </w:p>
+    <w:p>
+      <w:pPr>
+        <w:pStyle w:val="Sinespaciado"/>
+        <w:spacing w:line="360" w:lineRule="auto"/>
         <w:rPr>
           <w:rFonts w:cs="Arial"/>
           <w:szCs w:val="24"/>
         </w:rPr>
-        <w:t>Una vez analizado la información y documentos de registro de la panificadora San Pedro se dio inicio del diseño de la base de datos con la cual será utilizada para guardar toda la información</w:t>
-      </w:r>
+      </w:pPr>
       <w:r>
         <w:rPr>
           <w:rFonts w:cs="Arial"/>
           <w:szCs w:val="24"/>
         </w:rPr>
-        <w:t xml:space="preserve"> de registros quedando de esta forma:</w:t>
+        <w:t>El diseñador presentó el diseño en el modelo Entidad Relación  la base de datos explicando a cada detalle las columnas que la conforman:</w:t>
       </w:r>
     </w:p>
     <w:p>
@@ -307,7 +332,7 @@
           <w:szCs w:val="24"/>
         </w:rPr>
         <w:lastRenderedPageBreak/>
-        <w:t>El diseño de la base de datos fue lo primero que se hizo ya que servirá como guía en el diseño de la aplicación quedado el diseño de esta forma:</w:t>
+        <w:t>También se mostró el diseño del prototipo explicando los módulos que los cuales estarán conformados</w:t>
       </w:r>
     </w:p>
     <w:p>
@@ -405,8 +430,6 @@
         </w:rPr>
         <w:t xml:space="preserve"> </w:t>
       </w:r>
-      <w:bookmarkStart w:id="0" w:name="_GoBack"/>
-      <w:bookmarkEnd w:id="0"/>
     </w:p>
     <w:p>
       <w:pPr>
@@ -502,24 +525,12 @@
       <w:r>
         <w:t xml:space="preserve"> </w:t>
       </w:r>
-      <w:proofErr w:type="spellStart"/>
-      <w:r>
-        <w:t>Modúlo</w:t>
-      </w:r>
-      <w:proofErr w:type="spellEnd"/>
+      <w:r>
+        <w:t>Módulo</w:t>
+      </w:r>
       <w:r>
         <w:t xml:space="preserve">  Bodega</w:t>
       </w:r>
-    </w:p>
-    <w:p>
-      <w:pPr>
-        <w:pStyle w:val="Sinespaciado"/>
-        <w:spacing w:line="360" w:lineRule="auto"/>
-        <w:rPr>
-          <w:rFonts w:cs="Arial"/>
-          <w:szCs w:val="24"/>
-        </w:rPr>
-      </w:pPr>
     </w:p>
     <w:p>
       <w:pPr>
@@ -541,6 +552,107 @@
           <w:b/>
           <w:szCs w:val="24"/>
         </w:rPr>
+        <w:t>Observacio</w:t>
+      </w:r>
+      <w:r>
+        <w:rPr>
+          <w:rFonts w:cs="Arial"/>
+          <w:b/>
+          <w:szCs w:val="24"/>
+        </w:rPr>
+        <w:t>n</w:t>
+      </w:r>
+      <w:r>
+        <w:rPr>
+          <w:rFonts w:cs="Arial"/>
+          <w:b/>
+          <w:szCs w:val="24"/>
+        </w:rPr>
+        <w:t>es</w:t>
+      </w:r>
+      <w:bookmarkStart w:id="0" w:name="_GoBack"/>
+      <w:bookmarkEnd w:id="0"/>
+    </w:p>
+    <w:p>
+      <w:pPr>
+        <w:pStyle w:val="Sinespaciado"/>
+        <w:spacing w:line="360" w:lineRule="auto"/>
+        <w:rPr>
+          <w:rFonts w:cs="Arial"/>
+          <w:b/>
+          <w:szCs w:val="24"/>
+        </w:rPr>
+      </w:pPr>
+    </w:p>
+    <w:p>
+      <w:pPr>
+        <w:pStyle w:val="Sinespaciado"/>
+        <w:numPr>
+          <w:ilvl w:val="0"/>
+          <w:numId w:val="32"/>
+        </w:numPr>
+        <w:spacing w:line="360" w:lineRule="auto"/>
+        <w:rPr>
+          <w:rFonts w:cs="Arial"/>
+          <w:szCs w:val="24"/>
+        </w:rPr>
+      </w:pPr>
+      <w:r>
+        <w:rPr>
+          <w:rFonts w:cs="Arial"/>
+          <w:szCs w:val="24"/>
+        </w:rPr>
+        <w:t xml:space="preserve">Se sugirió agregar el </w:t>
+      </w:r>
+      <w:r>
+        <w:rPr>
+          <w:rFonts w:cs="Arial"/>
+          <w:szCs w:val="24"/>
+        </w:rPr>
+        <w:t>módulo</w:t>
+      </w:r>
+      <w:r>
+        <w:rPr>
+          <w:rFonts w:cs="Arial"/>
+          <w:szCs w:val="24"/>
+        </w:rPr>
+        <w:t xml:space="preserve"> de los empleados, considerando que el cliente no lo </w:t>
+      </w:r>
+      <w:r>
+        <w:rPr>
+          <w:rFonts w:cs="Arial"/>
+          <w:szCs w:val="24"/>
+        </w:rPr>
+        <w:t>solicitó</w:t>
+      </w:r>
+      <w:r>
+        <w:rPr>
+          <w:rFonts w:cs="Arial"/>
+          <w:szCs w:val="24"/>
+        </w:rPr>
+        <w:t xml:space="preserve"> pero es necesario para mejorar la administración.</w:t>
+      </w:r>
+    </w:p>
+    <w:p>
+      <w:pPr>
+        <w:pStyle w:val="Sinespaciado"/>
+        <w:numPr>
+          <w:ilvl w:val="0"/>
+          <w:numId w:val="30"/>
+        </w:numPr>
+        <w:spacing w:line="360" w:lineRule="auto"/>
+        <w:rPr>
+          <w:rFonts w:cs="Arial"/>
+          <w:b/>
+          <w:szCs w:val="24"/>
+        </w:rPr>
+      </w:pPr>
+      <w:r>
+        <w:rPr>
+          <w:rFonts w:cs="Arial"/>
+          <w:b/>
+          <w:szCs w:val="24"/>
+        </w:rPr>
         <w:t>Acuerdos</w:t>
       </w:r>
     </w:p>
@@ -573,7 +685,7 @@
           <w:rFonts w:cs="Arial"/>
           <w:szCs w:val="24"/>
         </w:rPr>
-        <w:t>Presentar el prototipo con el Sponsor el 7 de Marzo de 2019</w:t>
+        <w:t>El diseñador se compromete a realizar los ajustes y a más tardar el día 28 de febrero, mandarlo al Project Manager para su revisión</w:t>
       </w:r>
     </w:p>
     <w:p>
@@ -594,7 +706,23 @@
           <w:rFonts w:cs="Arial"/>
           <w:szCs w:val="24"/>
         </w:rPr>
-        <w:t>Iniciar con la codificación de la Base de Datos es 11 de Marzo</w:t>
+        <w:t>El Project Manager se compromete a revisarlo y en caso de aprobarlo, lo difundirá en el repositorio de datos (</w:t>
+      </w:r>
+      <w:proofErr w:type="spellStart"/>
+      <w:r>
+        <w:rPr>
+          <w:rFonts w:cs="Arial"/>
+          <w:szCs w:val="24"/>
+        </w:rPr>
+        <w:t>git</w:t>
+      </w:r>
+      <w:proofErr w:type="spellEnd"/>
+      <w:r>
+        <w:rPr>
+          <w:rFonts w:cs="Arial"/>
+          <w:szCs w:val="24"/>
+        </w:rPr>
+        <w:t>)</w:t>
       </w:r>
     </w:p>
     <w:p>
@@ -621,52 +749,43 @@
           <w:rFonts w:cs="Arial"/>
           <w:szCs w:val="24"/>
         </w:rPr>
-        <w:t>La reunión fue concluida con éxito siendo las 21</w:t>
+        <w:lastRenderedPageBreak/>
+        <w:t xml:space="preserve">La reunión fue </w:t>
       </w:r>
       <w:r>
         <w:rPr>
           <w:rFonts w:cs="Arial"/>
           <w:szCs w:val="24"/>
         </w:rPr>
-        <w:t>:00 ho</w:t>
+        <w:t>concluida con éxito siendo las 19:46</w:t>
       </w:r>
       <w:r>
         <w:rPr>
           <w:rFonts w:cs="Arial"/>
           <w:szCs w:val="24"/>
         </w:rPr>
-        <w:t xml:space="preserve">ras del mismo día de su inicio </w:t>
+        <w:t xml:space="preserve"> ho</w:t>
       </w:r>
       <w:r>
         <w:rPr>
           <w:rFonts w:cs="Arial"/>
           <w:szCs w:val="24"/>
         </w:rPr>
-        <w:t>firmando todo</w:t>
+        <w:t xml:space="preserve">ras del mismo día de su inicio </w:t>
       </w:r>
       <w:r>
         <w:rPr>
           <w:rFonts w:cs="Arial"/>
           <w:szCs w:val="24"/>
         </w:rPr>
-        <w:t>s los interesados del proyecto.</w:t>
-      </w:r>
-    </w:p>
-    <w:p>
-      <w:pPr>
-        <w:pStyle w:val="Sinespaciado"/>
-        <w:spacing w:line="360" w:lineRule="auto"/>
+        <w:t>firmando todo</w:t>
+      </w:r>
+      <w:r>
         <w:rPr>
           <w:rFonts w:cs="Arial"/>
           <w:szCs w:val="24"/>
         </w:rPr>
-      </w:pPr>
-      <w:r>
-        <w:rPr>
-          <w:rFonts w:cs="Arial"/>
-          <w:szCs w:val="24"/>
-        </w:rPr>
-        <w:br w:type="page"/>
+        <w:t>s los interesados del proyecto.</w:t>
       </w:r>
     </w:p>
     <w:p>
@@ -1138,7 +1257,7 @@
             </wp:anchor>
           </w:drawing>
         </mc:Choice>
-        <mc:Fallback xmlns:cx="http://schemas.microsoft.com/office/drawing/2014/chartex" xmlns:w16se="http://schemas.microsoft.com/office/word/2015/wordml/symex">
+        <mc:Fallback xmlns:w16se="http://schemas.microsoft.com/office/word/2015/wordml/symex" xmlns:cx="http://schemas.microsoft.com/office/drawing/2014/chartex">
           <w:pict>
             <v:shapetype w14:anchorId="4F3C11B0" id="_x0000_t114" coordsize="21600,21600" o:spt="114" path="m,20172v945,400,1887,628,2795,913c3587,21312,4342,21370,5060,21597v2037,,2567,-227,3095,-285c8722,21197,9325,20970,9855,20800v490,-228,945,-400,1472,-740c11817,19887,12347,19660,12875,19375v567,-228,1095,-513,1700,-740c15177,18462,15782,18122,16537,17950v718,-113,1398,-398,2228,-513c19635,17437,20577,17322,21597,17322l21597,,,xe">
               <v:stroke joinstyle="miter"/>
@@ -1467,7 +1586,7 @@
             </wp:anchor>
           </w:drawing>
         </mc:Choice>
-        <mc:Fallback xmlns:cx="http://schemas.microsoft.com/office/drawing/2014/chartex" xmlns:w16se="http://schemas.microsoft.com/office/word/2015/wordml/symex">
+        <mc:Fallback xmlns:w16se="http://schemas.microsoft.com/office/word/2015/wordml/symex" xmlns:cx="http://schemas.microsoft.com/office/drawing/2014/chartex">
           <w:pict>
             <v:shapetype w14:anchorId="55B81999" id="_x0000_t114" coordsize="21600,21600" o:spt="114" path="m,20172v945,400,1887,628,2795,913c3587,21312,4342,21370,5060,21597v2037,,2567,-227,3095,-285c8722,21197,9325,20970,9855,20800v490,-228,945,-400,1472,-740c11817,19887,12347,19660,12875,19375v567,-228,1095,-513,1700,-740c15177,18462,15782,18122,16537,17950v718,-113,1398,-398,2228,-513c19635,17437,20577,17322,21597,17322l21597,,,xe">
               <v:stroke joinstyle="miter"/>
@@ -4450,6 +4569,119 @@
     </w:lvl>
   </w:abstractNum>
   <w:abstractNum w:abstractNumId="27" w15:restartNumberingAfterBreak="0">
+    <w:nsid w:val="674C16DA"/>
+    <w:multiLevelType w:val="hybridMultilevel"/>
+    <w:tmpl w:val="7616996E"/>
+    <w:lvl w:ilvl="0" w:tplc="2542BC96">
+      <w:start w:val="3"/>
+      <w:numFmt w:val="bullet"/>
+      <w:lvlText w:val=""/>
+      <w:lvlJc w:val="left"/>
+      <w:pPr>
+        <w:ind w:left="720" w:hanging="360"/>
+      </w:pPr>
+      <w:rPr>
+        <w:rFonts w:ascii="Symbol" w:eastAsiaTheme="minorHAnsi" w:hAnsi="Symbol" w:cs="Arial" w:hint="default"/>
+      </w:rPr>
+    </w:lvl>
+    <w:lvl w:ilvl="1" w:tplc="080A0003" w:tentative="1">
+      <w:start w:val="1"/>
+      <w:numFmt w:val="bullet"/>
+      <w:lvlText w:val="o"/>
+      <w:lvlJc w:val="left"/>
+      <w:pPr>
+        <w:ind w:left="1440" w:hanging="360"/>
+      </w:pPr>
+      <w:rPr>
+        <w:rFonts w:ascii="Courier New" w:hAnsi="Courier New" w:cs="Courier New" w:hint="default"/>
+      </w:rPr>
+    </w:lvl>
+    <w:lvl w:ilvl="2" w:tplc="080A0005" w:tentative="1">
+      <w:start w:val="1"/>
+      <w:numFmt w:val="bullet"/>
+      <w:lvlText w:val=""/>
+      <w:lvlJc w:val="left"/>
+      <w:pPr>
+        <w:ind w:left="2160" w:hanging="360"/>
+      </w:pPr>
+      <w:rPr>
+        <w:rFonts w:ascii="Wingdings" w:hAnsi="Wingdings" w:hint="default"/>
+      </w:rPr>
+    </w:lvl>
+    <w:lvl w:ilvl="3" w:tplc="080A0001" w:tentative="1">
+      <w:start w:val="1"/>
+      <w:numFmt w:val="bullet"/>
+      <w:lvlText w:val=""/>
+      <w:lvlJc w:val="left"/>
+      <w:pPr>
+        <w:ind w:left="2880" w:hanging="360"/>
+      </w:pPr>
+      <w:rPr>
+        <w:rFonts w:ascii="Symbol" w:hAnsi="Symbol" w:hint="default"/>
+      </w:rPr>
+    </w:lvl>
+    <w:lvl w:ilvl="4" w:tplc="080A0003" w:tentative="1">
+      <w:start w:val="1"/>
+      <w:numFmt w:val="bullet"/>
+      <w:lvlText w:val="o"/>
+      <w:lvlJc w:val="left"/>
+      <w:pPr>
+        <w:ind w:left="3600" w:hanging="360"/>
+      </w:pPr>
+      <w:rPr>
+        <w:rFonts w:ascii="Courier New" w:hAnsi="Courier New" w:cs="Courier New" w:hint="default"/>
+      </w:rPr>
+    </w:lvl>
+    <w:lvl w:ilvl="5" w:tplc="080A0005" w:tentative="1">
+      <w:start w:val="1"/>
+      <w:numFmt w:val="bullet"/>
+      <w:lvlText w:val=""/>
+      <w:lvlJc w:val="left"/>
+      <w:pPr>
+        <w:ind w:left="4320" w:hanging="360"/>
+      </w:pPr>
+      <w:rPr>
+        <w:rFonts w:ascii="Wingdings" w:hAnsi="Wingdings" w:hint="default"/>
+      </w:rPr>
+    </w:lvl>
+    <w:lvl w:ilvl="6" w:tplc="080A0001" w:tentative="1">
+      <w:start w:val="1"/>
+      <w:numFmt w:val="bullet"/>
+      <w:lvlText w:val=""/>
+      <w:lvlJc w:val="left"/>
+      <w:pPr>
+        <w:ind w:left="5040" w:hanging="360"/>
+      </w:pPr>
+      <w:rPr>
+        <w:rFonts w:ascii="Symbol" w:hAnsi="Symbol" w:hint="default"/>
+      </w:rPr>
+    </w:lvl>
+    <w:lvl w:ilvl="7" w:tplc="080A0003" w:tentative="1">
+      <w:start w:val="1"/>
+      <w:numFmt w:val="bullet"/>
+      <w:lvlText w:val="o"/>
+      <w:lvlJc w:val="left"/>
+      <w:pPr>
+        <w:ind w:left="5760" w:hanging="360"/>
+      </w:pPr>
+      <w:rPr>
+        <w:rFonts w:ascii="Courier New" w:hAnsi="Courier New" w:cs="Courier New" w:hint="default"/>
+      </w:rPr>
+    </w:lvl>
+    <w:lvl w:ilvl="8" w:tplc="080A0005" w:tentative="1">
+      <w:start w:val="1"/>
+      <w:numFmt w:val="bullet"/>
+      <w:lvlText w:val=""/>
+      <w:lvlJc w:val="left"/>
+      <w:pPr>
+        <w:ind w:left="6480" w:hanging="360"/>
+      </w:pPr>
+      <w:rPr>
+        <w:rFonts w:ascii="Wingdings" w:hAnsi="Wingdings" w:hint="default"/>
+      </w:rPr>
+    </w:lvl>
+  </w:abstractNum>
+  <w:abstractNum w:abstractNumId="28" w15:restartNumberingAfterBreak="0">
     <w:nsid w:val="70622C8C"/>
     <w:multiLevelType w:val="hybridMultilevel"/>
     <w:tmpl w:val="6DD85882"/>
@@ -4562,7 +4794,7 @@
       </w:rPr>
     </w:lvl>
   </w:abstractNum>
-  <w:abstractNum w:abstractNumId="28" w15:restartNumberingAfterBreak="0">
+  <w:abstractNum w:abstractNumId="29" w15:restartNumberingAfterBreak="0">
     <w:nsid w:val="7148230C"/>
     <w:multiLevelType w:val="hybridMultilevel"/>
     <w:tmpl w:val="68C010FC"/>
@@ -4675,7 +4907,7 @@
       </w:rPr>
     </w:lvl>
   </w:abstractNum>
-  <w:abstractNum w:abstractNumId="29" w15:restartNumberingAfterBreak="0">
+  <w:abstractNum w:abstractNumId="30" w15:restartNumberingAfterBreak="0">
     <w:nsid w:val="7D8776DF"/>
     <w:multiLevelType w:val="hybridMultilevel"/>
     <w:tmpl w:val="CF243ADC"/>
@@ -4788,7 +5020,7 @@
       </w:rPr>
     </w:lvl>
   </w:abstractNum>
-  <w:abstractNum w:abstractNumId="30" w15:restartNumberingAfterBreak="0">
+  <w:abstractNum w:abstractNumId="31" w15:restartNumberingAfterBreak="0">
     <w:nsid w:val="7F441F06"/>
     <w:multiLevelType w:val="hybridMultilevel"/>
     <w:tmpl w:val="CE9EFC78"/>
@@ -4905,7 +5137,7 @@
     <w:abstractNumId w:val="20"/>
   </w:num>
   <w:num w:numId="2">
-    <w:abstractNumId w:val="30"/>
+    <w:abstractNumId w:val="31"/>
   </w:num>
   <w:num w:numId="3">
     <w:abstractNumId w:val="3"/>
@@ -4932,7 +5164,7 @@
     <w:abstractNumId w:val="16"/>
   </w:num>
   <w:num w:numId="11">
-    <w:abstractNumId w:val="29"/>
+    <w:abstractNumId w:val="30"/>
   </w:num>
   <w:num w:numId="12">
     <w:abstractNumId w:val="5"/>
@@ -4944,7 +5176,7 @@
     <w:abstractNumId w:val="13"/>
   </w:num>
   <w:num w:numId="15">
-    <w:abstractNumId w:val="28"/>
+    <w:abstractNumId w:val="29"/>
   </w:num>
   <w:num w:numId="16">
     <w:abstractNumId w:val="17"/>
@@ -4977,7 +5209,7 @@
     <w:abstractNumId w:val="25"/>
   </w:num>
   <w:num w:numId="26">
-    <w:abstractNumId w:val="27"/>
+    <w:abstractNumId w:val="28"/>
   </w:num>
   <w:num w:numId="27">
     <w:abstractNumId w:val="2"/>
@@ -4993,6 +5225,9 @@
   </w:num>
   <w:num w:numId="31">
     <w:abstractNumId w:val="4"/>
+  </w:num>
+  <w:num w:numId="32">
+    <w:abstractNumId w:val="27"/>
   </w:num>
 </w:numbering>
 </file>
@@ -6334,7 +6569,7 @@
 </file>
 
 <file path=customXml/itemProps1.xml><?xml version="1.0" encoding="utf-8"?>
-<ds:datastoreItem xmlns:ds="http://schemas.openxmlformats.org/officeDocument/2006/customXml" ds:itemID="{E906403B-56AA-425E-930C-6E4E137812BA}">
+<ds:datastoreItem xmlns:ds="http://schemas.openxmlformats.org/officeDocument/2006/customXml" ds:itemID="{D68F04C1-029F-4888-88D9-ECD3358505D5}">
   <ds:schemaRefs>
     <ds:schemaRef ds:uri="http://schemas.openxmlformats.org/officeDocument/2006/bibliography"/>
   </ds:schemaRefs>

</xml_diff>